<commit_message>
Phase 1 Source Sec 2
Section 2 Complete
</commit_message>
<xml_diff>
--- a/docs/Phase 1 Source_base.docx
+++ b/docs/Phase 1 Source_base.docx
@@ -20,36 +20,39 @@
     </w:p>
     <w:p>
       <w:pPr>
-        <w:rPr>
-          <w:caps/>
-          <w:color w:val="FFFFFF" w:themeColor="background1"/>
-          <w:spacing w:val="15"/>
-          <w:sz w:val="22"/>
-          <w:szCs w:val="22"/>
-        </w:rPr>
+        <w:pStyle w:val="Heading1"/>
+        <w:numPr>
+          <w:ilvl w:val="0"/>
+          <w:numId w:val="2"/>
+        </w:numPr>
       </w:pPr>
       <w:r>
         <w:lastRenderedPageBreak/>
-        <w:br w:type="page"/>
+        <w:t>Project Setup</w:t>
       </w:r>
     </w:p>
     <w:p>
       <w:pPr>
-        <w:pStyle w:val="Heading1"/>
+        <w:pStyle w:val="ListParagraph"/>
+        <w:ind w:left="420"/>
+      </w:pPr>
+    </w:p>
+    <w:p>
+      <w:pPr>
+        <w:pStyle w:val="ListParagraph"/>
+        <w:ind w:left="420"/>
+      </w:pPr>
+    </w:p>
+    <w:p>
+      <w:pPr>
+        <w:pStyle w:val="Heading2"/>
+        <w:numPr>
+          <w:ilvl w:val="1"/>
+          <w:numId w:val="2"/>
+        </w:numPr>
       </w:pPr>
       <w:r>
-        <w:lastRenderedPageBreak/>
-        <w:t>1 Project Setup</w:t>
-      </w:r>
-    </w:p>
-    <w:p/>
-    <w:p/>
-    <w:p>
-      <w:pPr>
-        <w:pStyle w:val="Heading2"/>
-      </w:pPr>
-      <w:r>
-        <w:t>1.1 Environment Configuration</w:t>
+        <w:t>Environment Configuration</w:t>
       </w:r>
     </w:p>
     <w:p/>
@@ -67,12 +70,15 @@
     <w:p>
       <w:pPr>
         <w:pStyle w:val="Heading2"/>
+        <w:numPr>
+          <w:ilvl w:val="1"/>
+          <w:numId w:val="1"/>
+        </w:numPr>
       </w:pPr>
       <w:r>
-        <w:t>1.3 Project Organization</w:t>
+        <w:t>Project Organization</w:t>
       </w:r>
     </w:p>
-    <w:p/>
     <w:p/>
     <w:p/>
     <w:p>
@@ -120,7 +126,6 @@
         <w:pStyle w:val="Heading1"/>
       </w:pPr>
       <w:r>
-        <w:lastRenderedPageBreak/>
         <w:t>3 Documentation / Implementation of Code</w:t>
       </w:r>
     </w:p>
@@ -194,6 +199,243 @@
     </w:sectPr>
   </w:body>
 </w:document>
+</file>
+
+<file path=word/numbering.xml><?xml version="1.0" encoding="utf-8"?>
+<w:numbering xmlns:wpc="http://schemas.microsoft.com/office/word/2010/wordprocessingCanvas" xmlns:cx="http://schemas.microsoft.com/office/drawing/2014/chartex" xmlns:cx1="http://schemas.microsoft.com/office/drawing/2015/9/8/chartex" xmlns:cx2="http://schemas.microsoft.com/office/drawing/2015/10/21/chartex" xmlns:cx3="http://schemas.microsoft.com/office/drawing/2016/5/9/chartex" xmlns:cx4="http://schemas.microsoft.com/office/drawing/2016/5/10/chartex" xmlns:cx5="http://schemas.microsoft.com/office/drawing/2016/5/11/chartex" xmlns:cx6="http://schemas.microsoft.com/office/drawing/2016/5/12/chartex" xmlns:cx7="http://schemas.microsoft.com/office/drawing/2016/5/13/chartex" xmlns:cx8="http://schemas.microsoft.com/office/drawing/2016/5/14/chartex" xmlns:mc="http://schemas.openxmlformats.org/markup-compatibility/2006" xmlns:aink="http://schemas.microsoft.com/office/drawing/2016/ink" xmlns:am3d="http://schemas.microsoft.com/office/drawing/2017/model3d" xmlns:o="urn:schemas-microsoft-com:office:office" xmlns:oel="http://schemas.microsoft.com/office/2019/extlst" xmlns:r="http://schemas.openxmlformats.org/officeDocument/2006/relationships" xmlns:m="http://schemas.openxmlformats.org/officeDocument/2006/math" xmlns:v="urn:schemas-microsoft-com:vml" xmlns:wp14="http://schemas.microsoft.com/office/word/2010/wordprocessingDrawing" xmlns:wp="http://schemas.openxmlformats.org/drawingml/2006/wordprocessingDrawing" xmlns:w10="urn:schemas-microsoft-com:office:word" xmlns:w="http://schemas.openxmlformats.org/wordprocessingml/2006/main" xmlns:w14="http://schemas.microsoft.com/office/word/2010/wordml" xmlns:w15="http://schemas.microsoft.com/office/word/2012/wordml" xmlns:w16cex="http://schemas.microsoft.com/office/word/2018/wordml/cex" xmlns:w16cid="http://schemas.microsoft.com/office/word/2016/wordml/cid" xmlns:w16="http://schemas.microsoft.com/office/word/2018/wordml" xmlns:w16du="http://schemas.microsoft.com/office/word/2023/wordml/word16du" xmlns:w16sdtdh="http://schemas.microsoft.com/office/word/2020/wordml/sdtdatahash" xmlns:w16sdtfl="http://schemas.microsoft.com/office/word/2024/wordml/sdtformatlock" xmlns:w16se="http://schemas.microsoft.com/office/word/2015/wordml/symex" xmlns:wpg="http://schemas.microsoft.com/office/word/2010/wordprocessingGroup" xmlns:wpi="http://schemas.microsoft.com/office/word/2010/wordprocessingInk" xmlns:wne="http://schemas.microsoft.com/office/word/2006/wordml" xmlns:wps="http://schemas.microsoft.com/office/word/2010/wordprocessingShape" mc:Ignorable="w14 w15 w16se w16cid w16 w16cex w16sdtdh w16sdtfl w16du wp14">
+  <w:abstractNum w:abstractNumId="0" w15:restartNumberingAfterBreak="0">
+    <w:nsid w:val="23F7005B"/>
+    <w:multiLevelType w:val="multilevel"/>
+    <w:tmpl w:val="C7ACC780"/>
+    <w:lvl w:ilvl="0">
+      <w:start w:val="1"/>
+      <w:numFmt w:val="decimal"/>
+      <w:lvlText w:val="%1"/>
+      <w:lvlJc w:val="left"/>
+      <w:pPr>
+        <w:ind w:left="420" w:hanging="420"/>
+      </w:pPr>
+      <w:rPr>
+        <w:rFonts w:hint="default"/>
+      </w:rPr>
+    </w:lvl>
+    <w:lvl w:ilvl="1">
+      <w:start w:val="1"/>
+      <w:numFmt w:val="decimal"/>
+      <w:lvlText w:val="%1.%2"/>
+      <w:lvlJc w:val="left"/>
+      <w:pPr>
+        <w:ind w:left="420" w:hanging="420"/>
+      </w:pPr>
+      <w:rPr>
+        <w:rFonts w:hint="default"/>
+      </w:rPr>
+    </w:lvl>
+    <w:lvl w:ilvl="2">
+      <w:start w:val="1"/>
+      <w:numFmt w:val="decimal"/>
+      <w:lvlText w:val="%1.%2.%3"/>
+      <w:lvlJc w:val="left"/>
+      <w:pPr>
+        <w:ind w:left="720" w:hanging="720"/>
+      </w:pPr>
+      <w:rPr>
+        <w:rFonts w:hint="default"/>
+      </w:rPr>
+    </w:lvl>
+    <w:lvl w:ilvl="3">
+      <w:start w:val="1"/>
+      <w:numFmt w:val="decimal"/>
+      <w:lvlText w:val="%1.%2.%3.%4"/>
+      <w:lvlJc w:val="left"/>
+      <w:pPr>
+        <w:ind w:left="720" w:hanging="720"/>
+      </w:pPr>
+      <w:rPr>
+        <w:rFonts w:hint="default"/>
+      </w:rPr>
+    </w:lvl>
+    <w:lvl w:ilvl="4">
+      <w:start w:val="1"/>
+      <w:numFmt w:val="decimal"/>
+      <w:lvlText w:val="%1.%2.%3.%4.%5"/>
+      <w:lvlJc w:val="left"/>
+      <w:pPr>
+        <w:ind w:left="1080" w:hanging="1080"/>
+      </w:pPr>
+      <w:rPr>
+        <w:rFonts w:hint="default"/>
+      </w:rPr>
+    </w:lvl>
+    <w:lvl w:ilvl="5">
+      <w:start w:val="1"/>
+      <w:numFmt w:val="decimal"/>
+      <w:lvlText w:val="%1.%2.%3.%4.%5.%6"/>
+      <w:lvlJc w:val="left"/>
+      <w:pPr>
+        <w:ind w:left="1080" w:hanging="1080"/>
+      </w:pPr>
+      <w:rPr>
+        <w:rFonts w:hint="default"/>
+      </w:rPr>
+    </w:lvl>
+    <w:lvl w:ilvl="6">
+      <w:start w:val="1"/>
+      <w:numFmt w:val="decimal"/>
+      <w:lvlText w:val="%1.%2.%3.%4.%5.%6.%7"/>
+      <w:lvlJc w:val="left"/>
+      <w:pPr>
+        <w:ind w:left="1440" w:hanging="1440"/>
+      </w:pPr>
+      <w:rPr>
+        <w:rFonts w:hint="default"/>
+      </w:rPr>
+    </w:lvl>
+    <w:lvl w:ilvl="7">
+      <w:start w:val="1"/>
+      <w:numFmt w:val="decimal"/>
+      <w:lvlText w:val="%1.%2.%3.%4.%5.%6.%7.%8"/>
+      <w:lvlJc w:val="left"/>
+      <w:pPr>
+        <w:ind w:left="1440" w:hanging="1440"/>
+      </w:pPr>
+      <w:rPr>
+        <w:rFonts w:hint="default"/>
+      </w:rPr>
+    </w:lvl>
+    <w:lvl w:ilvl="8">
+      <w:start w:val="1"/>
+      <w:numFmt w:val="decimal"/>
+      <w:lvlText w:val="%1.%2.%3.%4.%5.%6.%7.%8.%9"/>
+      <w:lvlJc w:val="left"/>
+      <w:pPr>
+        <w:ind w:left="1800" w:hanging="1800"/>
+      </w:pPr>
+      <w:rPr>
+        <w:rFonts w:hint="default"/>
+      </w:rPr>
+    </w:lvl>
+  </w:abstractNum>
+  <w:abstractNum w:abstractNumId="1" w15:restartNumberingAfterBreak="0">
+    <w:nsid w:val="2CAC7A62"/>
+    <w:multiLevelType w:val="multilevel"/>
+    <w:tmpl w:val="9514BBDA"/>
+    <w:lvl w:ilvl="0">
+      <w:start w:val="1"/>
+      <w:numFmt w:val="decimal"/>
+      <w:lvlText w:val="%1"/>
+      <w:lvlJc w:val="left"/>
+      <w:pPr>
+        <w:ind w:left="360" w:hanging="360"/>
+      </w:pPr>
+      <w:rPr>
+        <w:rFonts w:hint="default"/>
+      </w:rPr>
+    </w:lvl>
+    <w:lvl w:ilvl="1">
+      <w:start w:val="3"/>
+      <w:numFmt w:val="decimal"/>
+      <w:lvlText w:val="%1.%2"/>
+      <w:lvlJc w:val="left"/>
+      <w:pPr>
+        <w:ind w:left="360" w:hanging="360"/>
+      </w:pPr>
+      <w:rPr>
+        <w:rFonts w:hint="default"/>
+      </w:rPr>
+    </w:lvl>
+    <w:lvl w:ilvl="2">
+      <w:start w:val="1"/>
+      <w:numFmt w:val="decimal"/>
+      <w:lvlText w:val="%1.%2.%3"/>
+      <w:lvlJc w:val="left"/>
+      <w:pPr>
+        <w:ind w:left="720" w:hanging="720"/>
+      </w:pPr>
+      <w:rPr>
+        <w:rFonts w:hint="default"/>
+      </w:rPr>
+    </w:lvl>
+    <w:lvl w:ilvl="3">
+      <w:start w:val="1"/>
+      <w:numFmt w:val="decimal"/>
+      <w:lvlText w:val="%1.%2.%3.%4"/>
+      <w:lvlJc w:val="left"/>
+      <w:pPr>
+        <w:ind w:left="720" w:hanging="720"/>
+      </w:pPr>
+      <w:rPr>
+        <w:rFonts w:hint="default"/>
+      </w:rPr>
+    </w:lvl>
+    <w:lvl w:ilvl="4">
+      <w:start w:val="1"/>
+      <w:numFmt w:val="decimal"/>
+      <w:lvlText w:val="%1.%2.%3.%4.%5"/>
+      <w:lvlJc w:val="left"/>
+      <w:pPr>
+        <w:ind w:left="1080" w:hanging="1080"/>
+      </w:pPr>
+      <w:rPr>
+        <w:rFonts w:hint="default"/>
+      </w:rPr>
+    </w:lvl>
+    <w:lvl w:ilvl="5">
+      <w:start w:val="1"/>
+      <w:numFmt w:val="decimal"/>
+      <w:lvlText w:val="%1.%2.%3.%4.%5.%6"/>
+      <w:lvlJc w:val="left"/>
+      <w:pPr>
+        <w:ind w:left="1080" w:hanging="1080"/>
+      </w:pPr>
+      <w:rPr>
+        <w:rFonts w:hint="default"/>
+      </w:rPr>
+    </w:lvl>
+    <w:lvl w:ilvl="6">
+      <w:start w:val="1"/>
+      <w:numFmt w:val="decimal"/>
+      <w:lvlText w:val="%1.%2.%3.%4.%5.%6.%7"/>
+      <w:lvlJc w:val="left"/>
+      <w:pPr>
+        <w:ind w:left="1440" w:hanging="1440"/>
+      </w:pPr>
+      <w:rPr>
+        <w:rFonts w:hint="default"/>
+      </w:rPr>
+    </w:lvl>
+    <w:lvl w:ilvl="7">
+      <w:start w:val="1"/>
+      <w:numFmt w:val="decimal"/>
+      <w:lvlText w:val="%1.%2.%3.%4.%5.%6.%7.%8"/>
+      <w:lvlJc w:val="left"/>
+      <w:pPr>
+        <w:ind w:left="1440" w:hanging="1440"/>
+      </w:pPr>
+      <w:rPr>
+        <w:rFonts w:hint="default"/>
+      </w:rPr>
+    </w:lvl>
+    <w:lvl w:ilvl="8">
+      <w:start w:val="1"/>
+      <w:numFmt w:val="decimal"/>
+      <w:lvlText w:val="%1.%2.%3.%4.%5.%6.%7.%8.%9"/>
+      <w:lvlJc w:val="left"/>
+      <w:pPr>
+        <w:ind w:left="1800" w:hanging="1800"/>
+      </w:pPr>
+      <w:rPr>
+        <w:rFonts w:hint="default"/>
+      </w:rPr>
+    </w:lvl>
+  </w:abstractNum>
+  <w:num w:numId="1" w16cid:durableId="203443906">
+    <w:abstractNumId w:val="1"/>
+  </w:num>
+  <w:num w:numId="2" w16cid:durableId="337580564">
+    <w:abstractNumId w:val="0"/>
+  </w:num>
+</w:numbering>
 </file>
 
 <file path=word/styles.xml><?xml version="1.0" encoding="utf-8"?>
@@ -1530,4 +1772,16 @@
     </a:ext>
   </a:extLst>
 </a:theme>
+</file>
+
+<file path=customXml/item1.xml><?xml version="1.0" encoding="utf-8"?>
+<b:Sources xmlns:b="http://schemas.openxmlformats.org/officeDocument/2006/bibliography" xmlns="http://schemas.openxmlformats.org/officeDocument/2006/bibliography" SelectedStyle="\APASixthEditionOfficeOnline.xsl" StyleName="APA" Version="6"/>
+</file>
+
+<file path=customXml/itemProps1.xml><?xml version="1.0" encoding="utf-8"?>
+<ds:datastoreItem xmlns:ds="http://schemas.openxmlformats.org/officeDocument/2006/customXml" ds:itemID="{016CC0BD-1C58-42A5-94EF-873FA1DE8D28}">
+  <ds:schemaRefs>
+    <ds:schemaRef ds:uri="http://schemas.openxmlformats.org/officeDocument/2006/bibliography"/>
+  </ds:schemaRefs>
+</ds:datastoreItem>
 </file>
</xml_diff>